<commit_message>
Pushing 10/27/24, Assignment 1.3
</commit_message>
<xml_diff>
--- a/module-1/Shinsato-Assignment1_2.docx
+++ b/module-1/Shinsato-Assignment1_2.docx
@@ -9,9 +9,41 @@
     </w:p>
     <w:p/>
     <w:p>
+      <w:pPr>
+        <w:rPr>
+          <w:b/>
+          <w:bCs/>
+          <w:u w:val="single"/>
+        </w:rPr>
+      </w:pPr>
       <w:r>
+        <w:rPr>
+          <w:b/>
+          <w:bCs/>
+          <w:u w:val="single"/>
+        </w:rPr>
+        <w:t>Link to GitHub Repository:</w:t>
+      </w:r>
+    </w:p>
+    <w:p>
+      <w:hyperlink r:id="rId4">
+        <w:r>
+          <w:rPr>
+            <w:rStyle w:val="Hyperlink"/>
+          </w:rPr>
+          <w:t>https://github.com/MShinBV/csd-325.git</w:t>
+        </w:r>
+      </w:hyperlink>
+    </w:p>
+    <w:p/>
+    <w:p/>
+    <w:p>
+      <w:r>
+        <w:rPr>
+          <w:noProof/>
+        </w:rPr>
         <w:drawing>
-          <wp:inline distT="0" distB="0" distL="0" distR="0" wp14:anchorId="25F4D1AE" wp14:editId="3C27DE96">
+          <wp:inline distT="0" distB="0" distL="0" distR="0" wp14:anchorId="25F4D1AE" wp14:editId="4533CB08">
             <wp:extent cx="5943600" cy="4265930"/>
             <wp:effectExtent l="0" t="0" r="0" b="1270"/>
             <wp:docPr id="1530062147" name="Picture 1" descr="A screenshot of a computer program&#10;&#10;Description automatically generated"/>
@@ -22,11 +54,17 @@
               <a:graphicData uri="http://schemas.openxmlformats.org/drawingml/2006/picture">
                 <pic:pic xmlns:pic="http://schemas.openxmlformats.org/drawingml/2006/picture">
                   <pic:nvPicPr>
-                    <pic:cNvPr id="1530062147" name="Picture 1" descr="A screenshot of a computer program&#10;&#10;Description automatically generated"/>
+                    <pic:cNvPr id="0" name="Picture 1"/>
                     <pic:cNvPicPr/>
                   </pic:nvPicPr>
                   <pic:blipFill>
-                    <a:blip r:embed="rId4"/>
+                    <a:blip r:embed="rId5">
+                      <a:extLst>
+                        <a:ext uri="{28A0092B-C50C-407E-A947-70E740481C1C}">
+                          <a14:useLocalDpi xmlns:a14="http://schemas.microsoft.com/office/drawing/2010/main" val="0"/>
+                        </a:ext>
+                      </a:extLst>
+                    </a:blip>
                     <a:stretch>
                       <a:fillRect/>
                     </a:stretch>
@@ -35,6 +73,56 @@
                     <a:xfrm>
                       <a:off x="0" y="0"/>
                       <a:ext cx="5943600" cy="4265930"/>
+                    </a:xfrm>
+                    <a:prstGeom prst="rect">
+                      <a:avLst/>
+                    </a:prstGeom>
+                  </pic:spPr>
+                </pic:pic>
+              </a:graphicData>
+            </a:graphic>
+          </wp:inline>
+        </w:drawing>
+      </w:r>
+    </w:p>
+    <w:p/>
+    <w:p/>
+    <w:p>
+      <w:r>
+        <w:rPr>
+          <w:noProof/>
+        </w:rPr>
+        <w:drawing>
+          <wp:inline distT="0" distB="0" distL="0" distR="0" wp14:anchorId="5C0BF6E6" wp14:editId="3B9874FE">
+            <wp:extent cx="5943600" cy="2152650"/>
+            <wp:effectExtent l="0" t="0" r="0" b="0"/>
+            <wp:docPr id="1854213134" name="Picture 1854213134"/>
+            <wp:cNvGraphicFramePr>
+              <a:graphicFrameLocks xmlns:a="http://schemas.openxmlformats.org/drawingml/2006/main" noChangeAspect="1"/>
+            </wp:cNvGraphicFramePr>
+            <a:graphic xmlns:a="http://schemas.openxmlformats.org/drawingml/2006/main">
+              <a:graphicData uri="http://schemas.openxmlformats.org/drawingml/2006/picture">
+                <pic:pic xmlns:pic="http://schemas.openxmlformats.org/drawingml/2006/picture">
+                  <pic:nvPicPr>
+                    <pic:cNvPr id="0" name=""/>
+                    <pic:cNvPicPr/>
+                  </pic:nvPicPr>
+                  <pic:blipFill>
+                    <a:blip r:embed="rId6" cstate="print">
+                      <a:extLst>
+                        <a:ext uri="{28A0092B-C50C-407E-A947-70E740481C1C}">
+                          <a14:useLocalDpi xmlns:a14="http://schemas.microsoft.com/office/drawing/2010/main" val="0"/>
+                        </a:ext>
+                      </a:extLst>
+                    </a:blip>
+                    <a:stretch>
+                      <a:fillRect/>
+                    </a:stretch>
+                  </pic:blipFill>
+                  <pic:spPr>
+                    <a:xfrm>
+                      <a:off x="0" y="0"/>
+                      <a:ext cx="5943600" cy="2152650"/>
                     </a:xfrm>
                     <a:prstGeom prst="rect">
                       <a:avLst/>
@@ -969,6 +1057,16 @@
       <w:spacing w:val="5"/>
     </w:rPr>
   </w:style>
+  <w:style w:type="character" w:styleId="Hyperlink">
+    <w:name w:val="Hyperlink"/>
+    <w:basedOn w:val="DefaultParagraphFont"/>
+    <w:uiPriority w:val="99"/>
+    <w:unhideWhenUsed/>
+    <w:rPr>
+      <w:color w:val="467886" w:themeColor="hyperlink"/>
+      <w:u w:val="single"/>
+    </w:rPr>
+  </w:style>
 </w:styles>
 </file>
 

</xml_diff>